<commit_message>
Doku angepasst, Game selected begonnen
</commit_message>
<xml_diff>
--- a/Dokumentation/3_1_Realisierungsbericht.docx
+++ b/Dokumentation/3_1_Realisierungsbericht.docx
@@ -6968,6 +6968,13 @@
               </w:rPr>
               <w:t>AZ</w:t>
             </w:r>
+            <w:r>
+              <w:rPr>
+                <w:b/>
+                <w:sz w:val="22"/>
+              </w:rPr>
+              <w:t>/NK</w:t>
+            </w:r>
           </w:p>
         </w:tc>
         <w:tc>
@@ -6996,6 +7003,13 @@
                 <w:sz w:val="22"/>
               </w:rPr>
               <w:t>AZ</w:t>
+            </w:r>
+            <w:r>
+              <w:rPr>
+                <w:b/>
+                <w:sz w:val="22"/>
+              </w:rPr>
+              <w:t>/NK</w:t>
             </w:r>
           </w:p>
         </w:tc>
@@ -11989,14 +12003,27 @@
           <w:r>
             <w:t xml:space="preserve"> von </w:t>
           </w:r>
-          <w:fldSimple w:instr=" NUMPAGES   \* MERGEFORMAT ">
-            <w:r>
-              <w:rPr>
-                <w:noProof/>
-              </w:rPr>
-              <w:t>3</w:t>
-            </w:r>
-          </w:fldSimple>
+          <w:r>
+            <w:fldChar w:fldCharType="begin"/>
+          </w:r>
+          <w:r>
+            <w:instrText xml:space="preserve"> NUMPAGES   \* MERGEFORMAT </w:instrText>
+          </w:r>
+          <w:r>
+            <w:fldChar w:fldCharType="separate"/>
+          </w:r>
+          <w:r>
+            <w:rPr>
+              <w:noProof/>
+            </w:rPr>
+            <w:t>3</w:t>
+          </w:r>
+          <w:r>
+            <w:rPr>
+              <w:noProof/>
+            </w:rPr>
+            <w:fldChar w:fldCharType="end"/>
+          </w:r>
         </w:p>
       </w:tc>
     </w:tr>

</xml_diff>